<commit_message>
Anwenderdokumentation & Projektbericht aktualisiert
</commit_message>
<xml_diff>
--- a/Dokumente/Anwenderdokumentation.docx
+++ b/Dokumente/Anwenderdokumentation.docx
@@ -247,12 +247,51 @@
         </w:rPr>
         <w:t>zwischen Deutsch und Englisch oben rechts wählen.</w:t>
       </w:r>
-      <w:r>
-        <w:rPr>
-          <w:sz w:val="24"/>
-          <w:szCs w:val="24"/>
-        </w:rPr>
-        <w:t xml:space="preserve"> Viel Spaß beim Suchen </w:t>
+    </w:p>
+    <w:p>
+      <w:pPr>
+        <w:rPr>
+          <w:sz w:val="24"/>
+          <w:szCs w:val="24"/>
+        </w:rPr>
+      </w:pPr>
+      <w:r>
+        <w:rPr>
+          <w:sz w:val="24"/>
+          <w:szCs w:val="24"/>
+        </w:rPr>
+        <w:t>Um Projektdaten</w:t>
+      </w:r>
+      <w:r>
+        <w:rPr>
+          <w:sz w:val="24"/>
+          <w:szCs w:val="24"/>
+        </w:rPr>
+        <w:t xml:space="preserve"> </w:t>
+      </w:r>
+      <w:r>
+        <w:rPr>
+          <w:sz w:val="24"/>
+          <w:szCs w:val="24"/>
+        </w:rPr>
+        <w:t>und Informationen über die Anwendung zu erhalten, klicken sie auf den „About“-Button.</w:t>
+      </w:r>
+      <w:bookmarkStart w:id="0" w:name="_GoBack"/>
+      <w:bookmarkEnd w:id="0"/>
+    </w:p>
+    <w:p>
+      <w:pPr>
+        <w:rPr>
+          <w:sz w:val="24"/>
+          <w:szCs w:val="24"/>
+        </w:rPr>
+      </w:pPr>
+      <w:r>
+        <w:rPr>
+          <w:sz w:val="24"/>
+          <w:szCs w:val="24"/>
+        </w:rPr>
+        <w:t xml:space="preserve">Viel Spaß beim Suchen </w:t>
       </w:r>
       <w:r>
         <w:rPr>
@@ -281,8 +320,6 @@
         </w:rPr>
         <w:t xml:space="preserve">. </w:t>
       </w:r>
-      <w:bookmarkStart w:id="0" w:name="_GoBack"/>
-      <w:bookmarkEnd w:id="0"/>
     </w:p>
     <w:p>
       <w:pPr>
@@ -1891,7 +1928,6 @@
   </w:font>
   <w:font w:name="Arial monospaced for SAP">
     <w:altName w:val="Arial"/>
-    <w:panose1 w:val="020B0609020202030204"/>
     <w:charset w:val="00"/>
     <w:family w:val="modern"/>
     <w:pitch w:val="fixed"/>
@@ -1931,6 +1967,7 @@
   </w:compat>
   <w:rsids>
     <w:rsidRoot w:val="009A119E"/>
+    <w:rsid w:val="005D1B5C"/>
     <w:rsid w:val="006034F9"/>
     <w:rsid w:val="009A119E"/>
     <w:rsid w:val="00A57F8B"/>
@@ -2663,7 +2700,7 @@
 </file>
 
 <file path=customXml/itemProps1.xml><?xml version="1.0" encoding="utf-8"?>
-<ds:datastoreItem xmlns:ds="http://schemas.openxmlformats.org/officeDocument/2006/customXml" ds:itemID="{4456BC14-8288-4943-903E-62179FD92F56}">
+<ds:datastoreItem xmlns:ds="http://schemas.openxmlformats.org/officeDocument/2006/customXml" ds:itemID="{78C3D816-45D6-491A-8162-D32B43C17ED0}">
   <ds:schemaRefs>
     <ds:schemaRef ds:uri="http://schemas.openxmlformats.org/officeDocument/2006/bibliography"/>
   </ds:schemaRefs>

</xml_diff>